<commit_message>
ứng dụng bán đồ lưu niệm
</commit_message>
<xml_diff>
--- a/khảo sát và xây dụng yêu câu.docx
+++ b/khảo sát và xây dụng yêu câu.docx
@@ -1377,7 +1377,15 @@
           <w:sz w:val="26"/>
           <w:szCs w:val="26"/>
         </w:rPr>
-        <w:t>Quản lý nhân viên.</w:t>
+        <w:t>Ghi chép lịch sử bán,nhập hàng</w:t>
+      </w:r>
+      <w:r>
+        <w:rPr>
+          <w:rFonts w:ascii="Times New Roman" w:hAnsi="Times New Roman" w:cs="Times New Roman"/>
+          <w:sz w:val="26"/>
+          <w:szCs w:val="26"/>
+        </w:rPr>
+        <w:t>.</w:t>
       </w:r>
     </w:p>
     <w:p>
@@ -1399,45 +1407,7 @@
           <w:sz w:val="26"/>
           <w:szCs w:val="26"/>
         </w:rPr>
-        <w:t>Ghi chép lịch sử bán,nhập hàng</w:t>
-      </w:r>
-      <w:r>
-        <w:rPr>
-          <w:rFonts w:ascii="Times New Roman" w:hAnsi="Times New Roman" w:cs="Times New Roman"/>
-          <w:sz w:val="26"/>
-          <w:szCs w:val="26"/>
-        </w:rPr>
-        <w:t>.</w:t>
-      </w:r>
-    </w:p>
-    <w:p>
-      <w:pPr>
-        <w:pStyle w:val="ListParagraph"/>
-        <w:numPr>
-          <w:ilvl w:val="0"/>
-          <w:numId w:val="1"/>
-        </w:numPr>
-        <w:rPr>
-          <w:rFonts w:ascii="Times New Roman" w:hAnsi="Times New Roman" w:cs="Times New Roman"/>
-          <w:sz w:val="26"/>
-          <w:szCs w:val="26"/>
-        </w:rPr>
-      </w:pPr>
-      <w:r>
-        <w:rPr>
-          <w:rFonts w:ascii="Times New Roman" w:hAnsi="Times New Roman" w:cs="Times New Roman"/>
-          <w:sz w:val="26"/>
-          <w:szCs w:val="26"/>
-        </w:rPr>
-        <w:t>Tra cứu các thông tin khách hàng ,nhân viên</w:t>
-      </w:r>
-      <w:r>
-        <w:rPr>
-          <w:rFonts w:ascii="Times New Roman" w:hAnsi="Times New Roman" w:cs="Times New Roman"/>
-          <w:sz w:val="26"/>
-          <w:szCs w:val="26"/>
-        </w:rPr>
-        <w:t>.</w:t>
+        <w:t xml:space="preserve">Tra cứu các thông tin khách hàng </w:t>
       </w:r>
     </w:p>
     <w:p>
@@ -2280,7 +2250,6 @@
                 <w:sz w:val="24"/>
                 <w:szCs w:val="24"/>
               </w:rPr>
-              <w:lastRenderedPageBreak/>
               <w:t>6</w:t>
             </w:r>
           </w:p>
@@ -2489,6 +2458,7 @@
                 <w:sz w:val="24"/>
                 <w:szCs w:val="24"/>
               </w:rPr>
+              <w:lastRenderedPageBreak/>
               <w:t>8</w:t>
             </w:r>
           </w:p>
@@ -4559,7 +4529,6 @@
                 <w:sz w:val="24"/>
                 <w:szCs w:val="24"/>
               </w:rPr>
-              <w:lastRenderedPageBreak/>
               <w:t>STT</w:t>
             </w:r>
           </w:p>
@@ -4604,7 +4573,16 @@
                 <w:sz w:val="24"/>
                 <w:szCs w:val="24"/>
               </w:rPr>
-              <w:t>Số tiền mua mỗi lần đặt hàng</w:t>
+              <w:t xml:space="preserve">Số tiền mua mỗi </w:t>
+            </w:r>
+            <w:r>
+              <w:rPr>
+                <w:rFonts w:ascii="Times New Roman" w:hAnsi="Times New Roman" w:cs="Times New Roman"/>
+                <w:sz w:val="24"/>
+                <w:szCs w:val="24"/>
+              </w:rPr>
+              <w:lastRenderedPageBreak/>
+              <w:t>lần đặt hàng</w:t>
             </w:r>
           </w:p>
         </w:tc>
@@ -4626,6 +4604,7 @@
                 <w:sz w:val="24"/>
                 <w:szCs w:val="24"/>
               </w:rPr>
+              <w:lastRenderedPageBreak/>
               <w:t>Điểm tích lũy mỗi lần mua</w:t>
             </w:r>
           </w:p>
@@ -5289,23 +5268,6 @@
       <w:pPr>
         <w:rPr>
           <w:rFonts w:ascii="Times New Roman" w:hAnsi="Times New Roman" w:cs="Times New Roman"/>
-          <w:sz w:val="24"/>
-          <w:szCs w:val="24"/>
-        </w:rPr>
-      </w:pPr>
-      <w:r>
-        <w:rPr>
-          <w:rFonts w:ascii="Times New Roman" w:hAnsi="Times New Roman" w:cs="Times New Roman"/>
-          <w:sz w:val="24"/>
-          <w:szCs w:val="24"/>
-        </w:rPr>
-        <w:t>Hágdjad</w:t>
-      </w:r>
-    </w:p>
-    <w:p>
-      <w:pPr>
-        <w:rPr>
-          <w:rFonts w:ascii="Times New Roman" w:hAnsi="Times New Roman" w:cs="Times New Roman"/>
           <w:b/>
           <w:sz w:val="26"/>
           <w:szCs w:val="26"/>
@@ -5390,42 +5352,49 @@
           <w:szCs w:val="26"/>
         </w:rPr>
       </w:pPr>
-      <w:bookmarkStart w:id="0" w:name="_GoBack"/>
-      <w:bookmarkEnd w:id="0"/>
-    </w:p>
-    <w:p>
-      <w:pPr>
-        <w:rPr>
-          <w:rFonts w:ascii="Times New Roman" w:hAnsi="Times New Roman" w:cs="Times New Roman"/>
-          <w:sz w:val="26"/>
-          <w:szCs w:val="26"/>
-        </w:rPr>
-      </w:pPr>
-      <w:r>
-        <w:rPr>
-          <w:rFonts w:ascii="Times New Roman" w:hAnsi="Times New Roman" w:cs="Times New Roman"/>
+    </w:p>
+    <w:p>
+      <w:pPr>
+        <w:rPr>
+          <w:rFonts w:ascii="Times New Roman" w:hAnsi="Times New Roman" w:cs="Times New Roman"/>
+          <w:sz w:val="26"/>
+          <w:szCs w:val="26"/>
+        </w:rPr>
+      </w:pPr>
+      <w:r>
+        <w:rPr>
+          <w:rFonts w:ascii="Times New Roman" w:hAnsi="Times New Roman" w:cs="Times New Roman"/>
+          <w:sz w:val="26"/>
+          <w:szCs w:val="26"/>
+        </w:rPr>
+        <w:t>Thêm mặt hàng mới :</w:t>
+      </w:r>
+    </w:p>
+    <w:p>
+      <w:pPr>
+        <w:rPr>
+          <w:rFonts w:ascii="Times New Roman" w:hAnsi="Times New Roman" w:cs="Times New Roman"/>
+          <w:sz w:val="26"/>
+          <w:szCs w:val="26"/>
+        </w:rPr>
+      </w:pPr>
+    </w:p>
+    <w:p>
+      <w:pPr>
+        <w:rPr>
+          <w:rFonts w:ascii="Times New Roman" w:hAnsi="Times New Roman" w:cs="Times New Roman"/>
+          <w:sz w:val="26"/>
+          <w:szCs w:val="26"/>
+        </w:rPr>
+      </w:pPr>
+      <w:r>
+        <w:rPr>
+          <w:rFonts w:ascii="Times New Roman" w:hAnsi="Times New Roman" w:cs="Times New Roman"/>
+          <w:noProof/>
           <w:sz w:val="26"/>
           <w:szCs w:val="26"/>
         </w:rPr>
         <w:lastRenderedPageBreak/>
-        <w:t>Thêm mặt hàng mới :</w:t>
-      </w:r>
-    </w:p>
-    <w:p>
-      <w:pPr>
-        <w:rPr>
-          <w:rFonts w:ascii="Times New Roman" w:hAnsi="Times New Roman" w:cs="Times New Roman"/>
-          <w:sz w:val="26"/>
-          <w:szCs w:val="26"/>
-        </w:rPr>
-      </w:pPr>
-      <w:r>
-        <w:rPr>
-          <w:rFonts w:ascii="Times New Roman" w:hAnsi="Times New Roman" w:cs="Times New Roman"/>
-          <w:noProof/>
-          <w:sz w:val="26"/>
-          <w:szCs w:val="26"/>
-        </w:rPr>
         <mc:AlternateContent>
           <mc:Choice Requires="wps">
             <w:drawing>
@@ -6798,12 +6767,12 @@
               <wp:anchor distT="0" distB="0" distL="114300" distR="114300" simplePos="0" relativeHeight="251662336" behindDoc="0" locked="0" layoutInCell="1" allowOverlap="1" wp14:anchorId="46D7A52F" wp14:editId="59E8C67A">
                 <wp:simplePos x="0" y="0"/>
                 <wp:positionH relativeFrom="column">
-                  <wp:posOffset>2226310</wp:posOffset>
+                  <wp:posOffset>1990725</wp:posOffset>
                 </wp:positionH>
                 <wp:positionV relativeFrom="paragraph">
-                  <wp:posOffset>221615</wp:posOffset>
+                  <wp:posOffset>183515</wp:posOffset>
                 </wp:positionV>
-                <wp:extent cx="914400" cy="304800"/>
+                <wp:extent cx="914400" cy="285750"/>
                 <wp:effectExtent l="0" t="0" r="10160" b="19050"/>
                 <wp:wrapNone/>
                 <wp:docPr id="5" name="Text Box 5"/>
@@ -6815,7 +6784,7 @@
                       <wps:spPr>
                         <a:xfrm>
                           <a:off x="0" y="0"/>
-                          <a:ext cx="914400" cy="304800"/>
+                          <a:ext cx="914400" cy="285750"/>
                         </a:xfrm>
                         <a:prstGeom prst="rect">
                           <a:avLst/>
@@ -6844,7 +6813,7 @@
                         <w:txbxContent>
                           <w:p>
                             <w:r>
-                              <w:t>Nhâp hàng</w:t>
+                              <w:t>Thêm mặt hàng mới</w:t>
                             </w:r>
                           </w:p>
                         </w:txbxContent>
@@ -6866,12 +6835,12 @@
           </mc:Choice>
           <mc:Fallback>
             <w:pict>
-              <v:shape w14:anchorId="46D7A52F" id="Text Box 5" o:spid="_x0000_s1031" type="#_x0000_t202" style="position:absolute;margin-left:175.3pt;margin-top:17.45pt;width:1in;height:24pt;z-index:251662336;visibility:visible;mso-wrap-style:none;mso-height-percent:0;mso-wrap-distance-left:9pt;mso-wrap-distance-top:0;mso-wrap-distance-right:9pt;mso-wrap-distance-bottom:0;mso-position-horizontal:absolute;mso-position-horizontal-relative:text;mso-position-vertical:absolute;mso-position-vertical-relative:text;mso-height-percent:0;mso-height-relative:margin;v-text-anchor:top" o:gfxdata="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" fillcolor="white [3201]" strokecolor="white [3212]" strokeweight="1pt">
+              <v:shape w14:anchorId="46D7A52F" id="Text Box 5" o:spid="_x0000_s1031" type="#_x0000_t202" style="position:absolute;margin-left:156.75pt;margin-top:14.45pt;width:1in;height:22.5pt;z-index:251662336;visibility:visible;mso-wrap-style:none;mso-height-percent:0;mso-wrap-distance-left:9pt;mso-wrap-distance-top:0;mso-wrap-distance-right:9pt;mso-wrap-distance-bottom:0;mso-position-horizontal:absolute;mso-position-horizontal-relative:text;mso-position-vertical:absolute;mso-position-vertical-relative:text;mso-height-percent:0;mso-height-relative:margin;v-text-anchor:top" o:gfxdata="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" fillcolor="white [3201]" strokecolor="white [3212]" strokeweight="1pt">
                 <v:textbox>
                   <w:txbxContent>
                     <w:p>
                       <w:r>
-                        <w:t>Nhâp hàng</w:t>
+                        <w:t>Thêm mặt hàng mới</w:t>
                       </w:r>
                     </w:p>
                   </w:txbxContent>
@@ -6891,7 +6860,7 @@
         <mc:AlternateContent>
           <mc:Choice Requires="wps">
             <w:drawing>
-              <wp:anchor distT="0" distB="0" distL="114300" distR="114300" simplePos="0" relativeHeight="251684864" behindDoc="0" locked="0" layoutInCell="1" allowOverlap="1" wp14:anchorId="52131E52" wp14:editId="427F0E20">
+              <wp:anchor distT="0" distB="0" distL="114300" distR="114300" simplePos="0" relativeHeight="251684864" behindDoc="0" locked="0" layoutInCell="1" allowOverlap="1" wp14:anchorId="47206B6A" wp14:editId="41C5AD2E">
                 <wp:simplePos x="0" y="0"/>
                 <wp:positionH relativeFrom="column">
                   <wp:posOffset>3943350</wp:posOffset>
@@ -6962,7 +6931,7 @@
           </mc:Choice>
           <mc:Fallback>
             <w:pict>
-              <v:shape w14:anchorId="52131E52" id="Text Box 27" o:spid="_x0000_s1032" type="#_x0000_t202" style="position:absolute;margin-left:310.5pt;margin-top:.7pt;width:1in;height:24.75pt;z-index:251684864;visibility:visible;mso-wrap-style:none;mso-height-percent:0;mso-wrap-distance-left:9pt;mso-wrap-distance-top:0;mso-wrap-distance-right:9pt;mso-wrap-distance-bottom:0;mso-position-horizontal:absolute;mso-position-horizontal-relative:text;mso-position-vertical:absolute;mso-position-vertical-relative:text;mso-height-percent:0;mso-height-relative:margin;v-text-anchor:top" o:gfxdata="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" fillcolor="white [3201]" strokecolor="white [3212]" strokeweight="1pt">
+              <v:shape w14:anchorId="47206B6A" id="Text Box 27" o:spid="_x0000_s1032" type="#_x0000_t202" style="position:absolute;margin-left:310.5pt;margin-top:.7pt;width:1in;height:24.75pt;z-index:251684864;visibility:visible;mso-wrap-style:none;mso-height-percent:0;mso-wrap-distance-left:9pt;mso-wrap-distance-top:0;mso-wrap-distance-right:9pt;mso-wrap-distance-bottom:0;mso-position-horizontal:absolute;mso-position-horizontal-relative:text;mso-position-vertical:absolute;mso-position-vertical-relative:text;mso-height-percent:0;mso-height-relative:margin;v-text-anchor:top" o:gfxdata="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" fillcolor="white [3201]" strokecolor="white [3212]" strokeweight="1pt">
                 <v:textbox>
                   <w:txbxContent>
                     <w:p>
@@ -6987,7 +6956,7 @@
         <mc:AlternateContent>
           <mc:Choice Requires="wps">
             <w:drawing>
-              <wp:anchor distT="0" distB="0" distL="114300" distR="114300" simplePos="0" relativeHeight="251677696" behindDoc="0" locked="0" layoutInCell="1" allowOverlap="1" wp14:anchorId="1F4DAF67" wp14:editId="024ECABA">
+              <wp:anchor distT="0" distB="0" distL="114300" distR="114300" simplePos="0" relativeHeight="251677696" behindDoc="0" locked="0" layoutInCell="1" allowOverlap="1" wp14:anchorId="57919839" wp14:editId="0789ACBC">
                 <wp:simplePos x="0" y="0"/>
                 <wp:positionH relativeFrom="column">
                   <wp:posOffset>1362075</wp:posOffset>
@@ -7059,7 +7028,7 @@
         <mc:AlternateContent>
           <mc:Choice Requires="wps">
             <w:drawing>
-              <wp:anchor distT="0" distB="0" distL="114300" distR="114300" simplePos="0" relativeHeight="251676672" behindDoc="0" locked="0" layoutInCell="1" allowOverlap="1" wp14:anchorId="23C3FFEA" wp14:editId="313D6C48">
+              <wp:anchor distT="0" distB="0" distL="114300" distR="114300" simplePos="0" relativeHeight="251676672" behindDoc="0" locked="0" layoutInCell="1" allowOverlap="1" wp14:anchorId="47B45C99" wp14:editId="6D512B2D">
                 <wp:simplePos x="0" y="0"/>
                 <wp:positionH relativeFrom="column">
                   <wp:posOffset>1343025</wp:posOffset>
@@ -7131,7 +7100,7 @@
         <mc:AlternateContent>
           <mc:Choice Requires="wps">
             <w:drawing>
-              <wp:anchor distT="0" distB="0" distL="114300" distR="114300" simplePos="0" relativeHeight="251672576" behindDoc="0" locked="0" layoutInCell="1" allowOverlap="1" wp14:anchorId="1C6FE073" wp14:editId="0B024A89">
+              <wp:anchor distT="0" distB="0" distL="114300" distR="114300" simplePos="0" relativeHeight="251672576" behindDoc="0" locked="0" layoutInCell="1" allowOverlap="1" wp14:anchorId="5DF25621" wp14:editId="34DF28B3">
                 <wp:simplePos x="0" y="0"/>
                 <wp:positionH relativeFrom="column">
                   <wp:posOffset>76200</wp:posOffset>
@@ -8054,24 +8023,24 @@
           <w:sz w:val="26"/>
           <w:szCs w:val="26"/>
         </w:rPr>
+        <w:t>B9:Đóng kết nối CSDL.</w:t>
+      </w:r>
+    </w:p>
+    <w:p>
+      <w:pPr>
+        <w:rPr>
+          <w:rFonts w:ascii="Times New Roman" w:hAnsi="Times New Roman" w:cs="Times New Roman"/>
+          <w:sz w:val="26"/>
+          <w:szCs w:val="26"/>
+        </w:rPr>
+      </w:pPr>
+      <w:r>
+        <w:rPr>
+          <w:rFonts w:ascii="Times New Roman" w:hAnsi="Times New Roman" w:cs="Times New Roman"/>
+          <w:sz w:val="26"/>
+          <w:szCs w:val="26"/>
+        </w:rPr>
         <w:lastRenderedPageBreak/>
-        <w:t>B9:Đóng kết nối CSDL.</w:t>
-      </w:r>
-    </w:p>
-    <w:p>
-      <w:pPr>
-        <w:rPr>
-          <w:rFonts w:ascii="Times New Roman" w:hAnsi="Times New Roman" w:cs="Times New Roman"/>
-          <w:sz w:val="26"/>
-          <w:szCs w:val="26"/>
-        </w:rPr>
-      </w:pPr>
-      <w:r>
-        <w:rPr>
-          <w:rFonts w:ascii="Times New Roman" w:hAnsi="Times New Roman" w:cs="Times New Roman"/>
-          <w:sz w:val="26"/>
-          <w:szCs w:val="26"/>
-        </w:rPr>
         <w:t>B10: Kết thúc .</w:t>
       </w:r>
     </w:p>
@@ -9810,24 +9779,24 @@
           <w:sz w:val="26"/>
           <w:szCs w:val="26"/>
         </w:rPr>
+        <w:t>B4: Kiểm tra quy định xem có trung tên với các tài khoản trước đã lập.</w:t>
+      </w:r>
+    </w:p>
+    <w:p>
+      <w:pPr>
+        <w:rPr>
+          <w:rFonts w:ascii="Times New Roman" w:hAnsi="Times New Roman" w:cs="Times New Roman"/>
+          <w:sz w:val="26"/>
+          <w:szCs w:val="26"/>
+        </w:rPr>
+      </w:pPr>
+      <w:r>
+        <w:rPr>
+          <w:rFonts w:ascii="Times New Roman" w:hAnsi="Times New Roman" w:cs="Times New Roman"/>
+          <w:sz w:val="26"/>
+          <w:szCs w:val="26"/>
+        </w:rPr>
         <w:lastRenderedPageBreak/>
-        <w:t>B4: Kiểm tra quy định xem có trung tên với các tài khoản trước đã lập.</w:t>
-      </w:r>
-    </w:p>
-    <w:p>
-      <w:pPr>
-        <w:rPr>
-          <w:rFonts w:ascii="Times New Roman" w:hAnsi="Times New Roman" w:cs="Times New Roman"/>
-          <w:sz w:val="26"/>
-          <w:szCs w:val="26"/>
-        </w:rPr>
-      </w:pPr>
-      <w:r>
-        <w:rPr>
-          <w:rFonts w:ascii="Times New Roman" w:hAnsi="Times New Roman" w:cs="Times New Roman"/>
-          <w:sz w:val="26"/>
-          <w:szCs w:val="26"/>
-        </w:rPr>
         <w:t>B5:</w:t>
       </w:r>
       <w:r>
@@ -11636,26 +11605,26 @@
           <w:sz w:val="26"/>
           <w:szCs w:val="26"/>
         </w:rPr>
+        <w:t>D5 :D4</w:t>
+      </w:r>
+    </w:p>
+    <w:p>
+      <w:pPr>
+        <w:rPr>
+          <w:rFonts w:ascii="Times New Roman" w:hAnsi="Times New Roman" w:cs="Times New Roman"/>
+          <w:b/>
+          <w:sz w:val="26"/>
+          <w:szCs w:val="26"/>
+        </w:rPr>
+      </w:pPr>
+      <w:r>
+        <w:rPr>
+          <w:rFonts w:ascii="Times New Roman" w:hAnsi="Times New Roman" w:cs="Times New Roman"/>
+          <w:b/>
+          <w:sz w:val="26"/>
+          <w:szCs w:val="26"/>
+        </w:rPr>
         <w:lastRenderedPageBreak/>
-        <w:t>D5 :D4</w:t>
-      </w:r>
-    </w:p>
-    <w:p>
-      <w:pPr>
-        <w:rPr>
-          <w:rFonts w:ascii="Times New Roman" w:hAnsi="Times New Roman" w:cs="Times New Roman"/>
-          <w:b/>
-          <w:sz w:val="26"/>
-          <w:szCs w:val="26"/>
-        </w:rPr>
-      </w:pPr>
-      <w:r>
-        <w:rPr>
-          <w:rFonts w:ascii="Times New Roman" w:hAnsi="Times New Roman" w:cs="Times New Roman"/>
-          <w:b/>
-          <w:sz w:val="26"/>
-          <w:szCs w:val="26"/>
-        </w:rPr>
         <w:t>Thuật toán :</w:t>
       </w:r>
     </w:p>
@@ -11709,6 +11678,8 @@
         </w:rPr>
         <w:t>B3: Đọc danh sách quy định D3 từ bộ nhớ phụ .</w:t>
       </w:r>
+      <w:bookmarkStart w:id="0" w:name="_GoBack"/>
+      <w:bookmarkEnd w:id="0"/>
     </w:p>
     <w:p>
       <w:pPr>
@@ -12654,7 +12625,7 @@
                         <w:txbxContent>
                           <w:p>
                             <w:r>
-                              <w:t>Bán hàng</w:t>
+                              <w:t>Tích lũy</w:t>
                             </w:r>
                           </w:p>
                         </w:txbxContent>
@@ -12681,7 +12652,7 @@
                   <w:txbxContent>
                     <w:p>
                       <w:r>
-                        <w:t>Bán hàng</w:t>
+                        <w:t>Tích lũy</w:t>
                       </w:r>
                     </w:p>
                   </w:txbxContent>
@@ -13419,6 +13390,18 @@
           </mc:Fallback>
         </mc:AlternateContent>
       </w:r>
+    </w:p>
+    <w:p>
+      <w:pPr>
+        <w:tabs>
+          <w:tab w:val="left" w:pos="1200"/>
+        </w:tabs>
+        <w:rPr>
+          <w:rFonts w:ascii="Times New Roman" w:hAnsi="Times New Roman" w:cs="Times New Roman"/>
+          <w:sz w:val="26"/>
+          <w:szCs w:val="26"/>
+        </w:rPr>
+      </w:pPr>
     </w:p>
     <w:p>
       <w:pPr>

</xml_diff>